<commit_message>
FCCX-28 update project limits
</commit_message>
<xml_diff>
--- a/Documentation/Ограничения проекта.docx
+++ b/Documentation/Ограничения проекта.docx
@@ -874,10 +874,6 @@
     <w:p>
       <w:pPr>
         <w:pStyle w:val="a"/>
-        <w:numPr>
-          <w:ilvl w:val="0"/>
-          <w:numId w:val="10"/>
-        </w:numPr>
       </w:pPr>
       <w:r>
         <w:lastRenderedPageBreak/>
@@ -885,7 +881,12 @@
       </w:r>
       <w:proofErr w:type="spellStart"/>
       <w:r>
-        <w:t>PostgreSQL</w:t>
+        <w:t>PostgreS</w:t>
+      </w:r>
+      <w:bookmarkStart w:id="0" w:name="_GoBack"/>
+      <w:bookmarkEnd w:id="0"/>
+      <w:r>
+        <w:t>QL</w:t>
       </w:r>
       <w:proofErr w:type="spellEnd"/>
     </w:p>
@@ -1193,8 +1194,6 @@
           <w:szCs w:val="28"/>
         </w:rPr>
       </w:pPr>
-      <w:bookmarkStart w:id="0" w:name="_GoBack"/>
-      <w:bookmarkEnd w:id="0"/>
     </w:p>
     <w:p>
       <w:pPr>
@@ -1277,45 +1276,6 @@
     </w:p>
     <w:p>
       <w:pPr>
-        <w:pStyle w:val="a4"/>
-        <w:numPr>
-          <w:ilvl w:val="0"/>
-          <w:numId w:val="12"/>
-        </w:numPr>
-        <w:rPr>
-          <w:rFonts w:ascii="Times New Roman" w:hAnsi="Times New Roman" w:cs="Times New Roman"/>
-          <w:b/>
-          <w:sz w:val="56"/>
-          <w:szCs w:val="32"/>
-        </w:rPr>
-      </w:pPr>
-      <w:r>
-        <w:rPr>
-          <w:rFonts w:ascii="Times New Roman" w:hAnsi="Times New Roman" w:cs="Times New Roman"/>
-          <w:sz w:val="28"/>
-        </w:rPr>
-        <w:t xml:space="preserve">Возможное расширение хранилища </w:t>
-      </w:r>
-      <w:proofErr w:type="spellStart"/>
-      <w:r>
-        <w:rPr>
-          <w:rFonts w:ascii="Times New Roman" w:hAnsi="Times New Roman" w:cs="Times New Roman"/>
-          <w:sz w:val="28"/>
-        </w:rPr>
-        <w:t>Firebase</w:t>
-      </w:r>
-      <w:proofErr w:type="spellEnd"/>
-      <w:r>
-        <w:rPr>
-          <w:rFonts w:ascii="Times New Roman" w:hAnsi="Times New Roman" w:cs="Times New Roman"/>
-          <w:sz w:val="28"/>
-        </w:rPr>
-        <w:t>.</w:t>
-      </w:r>
-    </w:p>
-    <w:p>
-      <w:pPr>
-        <w:ind w:left="1080"/>
         <w:rPr>
           <w:rFonts w:ascii="Times New Roman" w:hAnsi="Times New Roman" w:cs="Times New Roman"/>
           <w:b/>
@@ -1470,6 +1430,380 @@
         </w:rPr>
         <w:t xml:space="preserve"> – за просмотр видео или баннеров пользователи будут получать бесплатные монеты, которые можно тратить внутри игры.</w:t>
       </w:r>
+    </w:p>
+    <w:p>
+      <w:pPr>
+        <w:jc w:val="both"/>
+        <w:rPr>
+          <w:rFonts w:ascii="Times New Roman" w:hAnsi="Times New Roman" w:cs="Times New Roman"/>
+          <w:sz w:val="32"/>
+          <w:szCs w:val="32"/>
+        </w:rPr>
+      </w:pPr>
+    </w:p>
+    <w:p>
+      <w:pPr>
+        <w:pStyle w:val="a4"/>
+        <w:numPr>
+          <w:ilvl w:val="0"/>
+          <w:numId w:val="2"/>
+        </w:numPr>
+        <w:jc w:val="both"/>
+        <w:rPr>
+          <w:rFonts w:ascii="Times New Roman" w:hAnsi="Times New Roman" w:cs="Times New Roman"/>
+          <w:b/>
+          <w:sz w:val="32"/>
+        </w:rPr>
+      </w:pPr>
+      <w:r>
+        <w:rPr>
+          <w:rFonts w:ascii="Times New Roman" w:hAnsi="Times New Roman" w:cs="Times New Roman"/>
+          <w:b/>
+          <w:sz w:val="32"/>
+        </w:rPr>
+        <w:t>Возможные риски</w:t>
+      </w:r>
+    </w:p>
+    <w:p>
+      <w:pPr>
+        <w:pStyle w:val="a4"/>
+        <w:jc w:val="both"/>
+        <w:rPr>
+          <w:rFonts w:ascii="Times New Roman" w:hAnsi="Times New Roman" w:cs="Times New Roman"/>
+          <w:b/>
+          <w:sz w:val="28"/>
+        </w:rPr>
+      </w:pPr>
+      <w:r>
+        <w:rPr>
+          <w:rFonts w:ascii="Times New Roman" w:hAnsi="Times New Roman" w:cs="Times New Roman"/>
+          <w:b/>
+          <w:sz w:val="28"/>
+        </w:rPr>
+        <w:t>Технические риски:</w:t>
+      </w:r>
+    </w:p>
+    <w:p>
+      <w:pPr>
+        <w:pStyle w:val="a4"/>
+        <w:numPr>
+          <w:ilvl w:val="0"/>
+          <w:numId w:val="13"/>
+        </w:numPr>
+        <w:jc w:val="both"/>
+        <w:rPr>
+          <w:rStyle w:val="a6"/>
+          <w:b w:val="0"/>
+          <w:sz w:val="28"/>
+        </w:rPr>
+      </w:pPr>
+      <w:r>
+        <w:rPr>
+          <w:rStyle w:val="a6"/>
+          <w:rFonts w:ascii="Times New Roman" w:hAnsi="Times New Roman" w:cs="Times New Roman"/>
+          <w:b w:val="0"/>
+          <w:sz w:val="28"/>
+        </w:rPr>
+        <w:t xml:space="preserve">Ошибки в работе с базой данных </w:t>
+      </w:r>
+      <w:proofErr w:type="spellStart"/>
+      <w:r>
+        <w:rPr>
+          <w:rStyle w:val="a6"/>
+          <w:rFonts w:ascii="Times New Roman" w:hAnsi="Times New Roman" w:cs="Times New Roman"/>
+          <w:b w:val="0"/>
+          <w:sz w:val="28"/>
+        </w:rPr>
+        <w:t>PostgreSQL</w:t>
+      </w:r>
+      <w:proofErr w:type="spellEnd"/>
+      <w:r>
+        <w:rPr>
+          <w:rStyle w:val="a6"/>
+          <w:rFonts w:ascii="Times New Roman" w:hAnsi="Times New Roman" w:cs="Times New Roman"/>
+          <w:b w:val="0"/>
+          <w:sz w:val="28"/>
+        </w:rPr>
+        <w:t>, возникающие из-за неправильного проектирования схемы или индексации.</w:t>
+      </w:r>
+    </w:p>
+    <w:p>
+      <w:pPr>
+        <w:pStyle w:val="a4"/>
+        <w:numPr>
+          <w:ilvl w:val="0"/>
+          <w:numId w:val="13"/>
+        </w:numPr>
+        <w:jc w:val="both"/>
+        <w:rPr>
+          <w:rStyle w:val="a6"/>
+          <w:rFonts w:ascii="Times New Roman" w:hAnsi="Times New Roman" w:cs="Times New Roman"/>
+          <w:b w:val="0"/>
+          <w:sz w:val="28"/>
+        </w:rPr>
+      </w:pPr>
+      <w:r>
+        <w:rPr>
+          <w:rStyle w:val="a6"/>
+          <w:rFonts w:ascii="Times New Roman" w:hAnsi="Times New Roman" w:cs="Times New Roman"/>
+          <w:b w:val="0"/>
+          <w:sz w:val="28"/>
+        </w:rPr>
+        <w:t>Высокая нагрузка на сервер при увеличении числа пользователей, что потребует оптимизации запросов и масштабируемой инфраструктуры.</w:t>
+      </w:r>
+    </w:p>
+    <w:p>
+      <w:pPr>
+        <w:pStyle w:val="a4"/>
+        <w:jc w:val="both"/>
+        <w:rPr>
+          <w:rFonts w:ascii="Times New Roman" w:hAnsi="Times New Roman" w:cs="Times New Roman"/>
+          <w:b/>
+          <w:sz w:val="28"/>
+        </w:rPr>
+      </w:pPr>
+      <w:r>
+        <w:rPr>
+          <w:rFonts w:ascii="Times New Roman" w:hAnsi="Times New Roman" w:cs="Times New Roman"/>
+          <w:b/>
+          <w:sz w:val="28"/>
+        </w:rPr>
+        <w:t>Организационные риски:</w:t>
+      </w:r>
+    </w:p>
+    <w:p>
+      <w:pPr>
+        <w:pStyle w:val="a4"/>
+        <w:numPr>
+          <w:ilvl w:val="0"/>
+          <w:numId w:val="13"/>
+        </w:numPr>
+        <w:jc w:val="both"/>
+        <w:rPr>
+          <w:rStyle w:val="a6"/>
+          <w:rFonts w:ascii="Times New Roman" w:hAnsi="Times New Roman" w:cs="Times New Roman"/>
+          <w:b w:val="0"/>
+          <w:bCs w:val="0"/>
+          <w:sz w:val="28"/>
+        </w:rPr>
+      </w:pPr>
+      <w:r>
+        <w:rPr>
+          <w:rStyle w:val="a6"/>
+          <w:rFonts w:ascii="Times New Roman" w:hAnsi="Times New Roman" w:cs="Times New Roman"/>
+          <w:b w:val="0"/>
+          <w:sz w:val="28"/>
+        </w:rPr>
+        <w:t>Возможные задержки в разработке из-за учебной нагрузки и занятости участников команды.</w:t>
+      </w:r>
+    </w:p>
+    <w:p>
+      <w:pPr>
+        <w:pStyle w:val="a4"/>
+        <w:numPr>
+          <w:ilvl w:val="0"/>
+          <w:numId w:val="13"/>
+        </w:numPr>
+        <w:jc w:val="both"/>
+        <w:rPr>
+          <w:rFonts w:ascii="Times New Roman" w:hAnsi="Times New Roman" w:cs="Times New Roman"/>
+          <w:b/>
+          <w:sz w:val="36"/>
+        </w:rPr>
+      </w:pPr>
+      <w:r>
+        <w:rPr>
+          <w:rFonts w:ascii="Times New Roman" w:hAnsi="Times New Roman" w:cs="Times New Roman"/>
+          <w:sz w:val="28"/>
+        </w:rPr>
+        <w:lastRenderedPageBreak/>
+        <w:t>Недостаток тестирования из-за ограниченного времени и ресурсов.</w:t>
+      </w:r>
+    </w:p>
+    <w:p>
+      <w:pPr>
+        <w:pStyle w:val="a4"/>
+        <w:jc w:val="both"/>
+        <w:rPr>
+          <w:rFonts w:ascii="Times New Roman" w:hAnsi="Times New Roman" w:cs="Times New Roman"/>
+          <w:b/>
+          <w:sz w:val="28"/>
+        </w:rPr>
+      </w:pPr>
+      <w:r>
+        <w:rPr>
+          <w:rFonts w:ascii="Times New Roman" w:hAnsi="Times New Roman" w:cs="Times New Roman"/>
+          <w:b/>
+          <w:sz w:val="28"/>
+        </w:rPr>
+        <w:t>Финансовые риски:</w:t>
+      </w:r>
+    </w:p>
+    <w:p>
+      <w:pPr>
+        <w:pStyle w:val="a4"/>
+        <w:numPr>
+          <w:ilvl w:val="0"/>
+          <w:numId w:val="13"/>
+        </w:numPr>
+        <w:jc w:val="both"/>
+        <w:rPr>
+          <w:rFonts w:ascii="Times New Roman" w:hAnsi="Times New Roman" w:cs="Times New Roman"/>
+          <w:sz w:val="28"/>
+          <w:szCs w:val="28"/>
+        </w:rPr>
+      </w:pPr>
+      <w:r>
+        <w:rPr>
+          <w:rFonts w:ascii="Times New Roman" w:hAnsi="Times New Roman" w:cs="Times New Roman"/>
+          <w:sz w:val="28"/>
+          <w:szCs w:val="28"/>
+        </w:rPr>
+        <w:t xml:space="preserve">Возможные сложности с монетизацией, если пользователи не будут активно покупать </w:t>
+      </w:r>
+      <w:r>
+        <w:rPr>
+          <w:rFonts w:ascii="Times New Roman" w:hAnsi="Times New Roman" w:cs="Times New Roman"/>
+          <w:sz w:val="28"/>
+          <w:szCs w:val="28"/>
+        </w:rPr>
+        <w:t>монеты</w:t>
+      </w:r>
+      <w:r>
+        <w:rPr>
+          <w:rFonts w:ascii="Times New Roman" w:hAnsi="Times New Roman" w:cs="Times New Roman"/>
+          <w:sz w:val="28"/>
+          <w:szCs w:val="28"/>
+        </w:rPr>
+        <w:t>.</w:t>
+      </w:r>
+    </w:p>
+    <w:p>
+      <w:pPr>
+        <w:jc w:val="both"/>
+        <w:rPr>
+          <w:rFonts w:ascii="Times New Roman" w:hAnsi="Times New Roman" w:cs="Times New Roman"/>
+          <w:sz w:val="28"/>
+          <w:szCs w:val="28"/>
+        </w:rPr>
+      </w:pPr>
+    </w:p>
+    <w:p>
+      <w:pPr>
+        <w:pStyle w:val="a4"/>
+        <w:numPr>
+          <w:ilvl w:val="0"/>
+          <w:numId w:val="2"/>
+        </w:numPr>
+        <w:jc w:val="both"/>
+        <w:rPr>
+          <w:rFonts w:ascii="Times New Roman" w:hAnsi="Times New Roman" w:cs="Times New Roman"/>
+          <w:b/>
+          <w:sz w:val="32"/>
+          <w:szCs w:val="32"/>
+        </w:rPr>
+      </w:pPr>
+      <w:r>
+        <w:rPr>
+          <w:rFonts w:ascii="Times New Roman" w:hAnsi="Times New Roman" w:cs="Times New Roman"/>
+          <w:b/>
+          <w:sz w:val="32"/>
+          <w:szCs w:val="32"/>
+        </w:rPr>
+        <w:t>Дополнительные ограничения</w:t>
+      </w:r>
+    </w:p>
+    <w:p>
+      <w:pPr>
+        <w:ind w:firstLine="708"/>
+        <w:jc w:val="both"/>
+        <w:rPr>
+          <w:rFonts w:ascii="Times New Roman" w:hAnsi="Times New Roman" w:cs="Times New Roman"/>
+          <w:b/>
+          <w:sz w:val="28"/>
+          <w:szCs w:val="28"/>
+        </w:rPr>
+      </w:pPr>
+      <w:r>
+        <w:rPr>
+          <w:rFonts w:ascii="Times New Roman" w:hAnsi="Times New Roman" w:cs="Times New Roman"/>
+          <w:b/>
+          <w:sz w:val="28"/>
+          <w:szCs w:val="28"/>
+        </w:rPr>
+        <w:t>Ограничения по платформам:</w:t>
+      </w:r>
+    </w:p>
+    <w:p>
+      <w:pPr>
+        <w:pStyle w:val="a4"/>
+        <w:numPr>
+          <w:ilvl w:val="0"/>
+          <w:numId w:val="21"/>
+        </w:numPr>
+        <w:jc w:val="both"/>
+        <w:rPr>
+          <w:rFonts w:ascii="Times New Roman" w:hAnsi="Times New Roman" w:cs="Times New Roman"/>
+          <w:b/>
+          <w:sz w:val="28"/>
+          <w:szCs w:val="28"/>
+        </w:rPr>
+      </w:pPr>
+      <w:r>
+        <w:rPr>
+          <w:rFonts w:ascii="Times New Roman" w:hAnsi="Times New Roman" w:cs="Times New Roman"/>
+          <w:sz w:val="28"/>
+          <w:szCs w:val="28"/>
+        </w:rPr>
+        <w:t xml:space="preserve">Тестирование и оптимизация в первую очередь будут проводиться на </w:t>
+      </w:r>
+      <w:proofErr w:type="spellStart"/>
+      <w:r>
+        <w:rPr>
+          <w:rFonts w:ascii="Times New Roman" w:hAnsi="Times New Roman" w:cs="Times New Roman"/>
+          <w:sz w:val="28"/>
+          <w:szCs w:val="28"/>
+        </w:rPr>
+        <w:t>Android</w:t>
+      </w:r>
+      <w:proofErr w:type="spellEnd"/>
+      <w:r>
+        <w:rPr>
+          <w:rFonts w:ascii="Times New Roman" w:hAnsi="Times New Roman" w:cs="Times New Roman"/>
+          <w:sz w:val="28"/>
+          <w:szCs w:val="28"/>
+        </w:rPr>
+        <w:t xml:space="preserve">, поддержка </w:t>
+      </w:r>
+      <w:proofErr w:type="spellStart"/>
+      <w:r>
+        <w:rPr>
+          <w:rFonts w:ascii="Times New Roman" w:hAnsi="Times New Roman" w:cs="Times New Roman"/>
+          <w:sz w:val="28"/>
+          <w:szCs w:val="28"/>
+        </w:rPr>
+        <w:t>iOS</w:t>
+      </w:r>
+      <w:proofErr w:type="spellEnd"/>
+      <w:r>
+        <w:rPr>
+          <w:rFonts w:ascii="Times New Roman" w:hAnsi="Times New Roman" w:cs="Times New Roman"/>
+          <w:sz w:val="28"/>
+          <w:szCs w:val="28"/>
+        </w:rPr>
+        <w:t xml:space="preserve"> будет добавляться по мере возможности.</w:t>
+      </w:r>
+    </w:p>
+    <w:p>
+      <w:pPr>
+        <w:jc w:val="both"/>
+        <w:rPr>
+          <w:rFonts w:ascii="Times New Roman" w:hAnsi="Times New Roman" w:cs="Times New Roman"/>
+          <w:b/>
+          <w:sz w:val="28"/>
+          <w:szCs w:val="28"/>
+        </w:rPr>
+      </w:pPr>
     </w:p>
     <w:sectPr>
       <w:pgSz w:w="11906" w:h="16838"/>
@@ -1484,6 +1818,92 @@
 <file path=word/numbering.xml><?xml version="1.0" encoding="utf-8"?>
 <w:numbering xmlns:wpc="http://schemas.microsoft.com/office/word/2010/wordprocessingCanvas" xmlns:mc="http://schemas.openxmlformats.org/markup-compatibility/2006" xmlns:o="urn:schemas-microsoft-com:office:office" xmlns:r="http://schemas.openxmlformats.org/officeDocument/2006/relationships" xmlns:m="http://schemas.openxmlformats.org/officeDocument/2006/math" xmlns:v="urn:schemas-microsoft-com:vml" xmlns:wp14="http://schemas.microsoft.com/office/word/2010/wordprocessingDrawing" xmlns:wp="http://schemas.openxmlformats.org/drawingml/2006/wordprocessingDrawing" xmlns:w10="urn:schemas-microsoft-com:office:word" xmlns:w="http://schemas.openxmlformats.org/wordprocessingml/2006/main" xmlns:w14="http://schemas.microsoft.com/office/word/2010/wordml" xmlns:w15="http://schemas.microsoft.com/office/word/2012/wordml" xmlns:wpg="http://schemas.microsoft.com/office/word/2010/wordprocessingGroup" xmlns:wpi="http://schemas.microsoft.com/office/word/2010/wordprocessingInk" xmlns:wne="http://schemas.microsoft.com/office/word/2006/wordml" xmlns:wps="http://schemas.microsoft.com/office/word/2010/wordprocessingShape" mc:Ignorable="w14 w15 wp14">
   <w:abstractNum w:abstractNumId="0">
+    <w:nsid w:val="05901BC7"/>
+    <w:multiLevelType w:val="hybridMultilevel"/>
+    <w:tmpl w:val="AE0C855A"/>
+    <w:lvl w:ilvl="0" w:tplc="0419000F">
+      <w:start w:val="1"/>
+      <w:numFmt w:val="decimal"/>
+      <w:lvlText w:val="%1."/>
+      <w:lvlJc w:val="left"/>
+      <w:pPr>
+        <w:ind w:left="720" w:hanging="360"/>
+      </w:pPr>
+    </w:lvl>
+    <w:lvl w:ilvl="1" w:tplc="04190019" w:tentative="1">
+      <w:start w:val="1"/>
+      <w:numFmt w:val="lowerLetter"/>
+      <w:lvlText w:val="%2."/>
+      <w:lvlJc w:val="left"/>
+      <w:pPr>
+        <w:ind w:left="1440" w:hanging="360"/>
+      </w:pPr>
+    </w:lvl>
+    <w:lvl w:ilvl="2" w:tplc="0419001B" w:tentative="1">
+      <w:start w:val="1"/>
+      <w:numFmt w:val="lowerRoman"/>
+      <w:lvlText w:val="%3."/>
+      <w:lvlJc w:val="right"/>
+      <w:pPr>
+        <w:ind w:left="2160" w:hanging="180"/>
+      </w:pPr>
+    </w:lvl>
+    <w:lvl w:ilvl="3" w:tplc="0419000F" w:tentative="1">
+      <w:start w:val="1"/>
+      <w:numFmt w:val="decimal"/>
+      <w:lvlText w:val="%4."/>
+      <w:lvlJc w:val="left"/>
+      <w:pPr>
+        <w:ind w:left="2880" w:hanging="360"/>
+      </w:pPr>
+    </w:lvl>
+    <w:lvl w:ilvl="4" w:tplc="04190019" w:tentative="1">
+      <w:start w:val="1"/>
+      <w:numFmt w:val="lowerLetter"/>
+      <w:lvlText w:val="%5."/>
+      <w:lvlJc w:val="left"/>
+      <w:pPr>
+        <w:ind w:left="3600" w:hanging="360"/>
+      </w:pPr>
+    </w:lvl>
+    <w:lvl w:ilvl="5" w:tplc="0419001B" w:tentative="1">
+      <w:start w:val="1"/>
+      <w:numFmt w:val="lowerRoman"/>
+      <w:lvlText w:val="%6."/>
+      <w:lvlJc w:val="right"/>
+      <w:pPr>
+        <w:ind w:left="4320" w:hanging="180"/>
+      </w:pPr>
+    </w:lvl>
+    <w:lvl w:ilvl="6" w:tplc="0419000F" w:tentative="1">
+      <w:start w:val="1"/>
+      <w:numFmt w:val="decimal"/>
+      <w:lvlText w:val="%7."/>
+      <w:lvlJc w:val="left"/>
+      <w:pPr>
+        <w:ind w:left="5040" w:hanging="360"/>
+      </w:pPr>
+    </w:lvl>
+    <w:lvl w:ilvl="7" w:tplc="04190019" w:tentative="1">
+      <w:start w:val="1"/>
+      <w:numFmt w:val="lowerLetter"/>
+      <w:lvlText w:val="%8."/>
+      <w:lvlJc w:val="left"/>
+      <w:pPr>
+        <w:ind w:left="5760" w:hanging="360"/>
+      </w:pPr>
+    </w:lvl>
+    <w:lvl w:ilvl="8" w:tplc="0419001B" w:tentative="1">
+      <w:start w:val="1"/>
+      <w:numFmt w:val="lowerRoman"/>
+      <w:lvlText w:val="%9."/>
+      <w:lvlJc w:val="right"/>
+      <w:pPr>
+        <w:ind w:left="6480" w:hanging="180"/>
+      </w:pPr>
+    </w:lvl>
+  </w:abstractNum>
+  <w:abstractNum w:abstractNumId="1">
     <w:nsid w:val="08B11D61"/>
     <w:multiLevelType w:val="hybridMultilevel"/>
     <w:tmpl w:val="D7267D7A"/>
@@ -1597,7 +2017,121 @@
       </w:rPr>
     </w:lvl>
   </w:abstractNum>
-  <w:abstractNum w:abstractNumId="1">
+  <w:abstractNum w:abstractNumId="2">
+    <w:nsid w:val="08C21868"/>
+    <w:multiLevelType w:val="hybridMultilevel"/>
+    <w:tmpl w:val="1B70E27A"/>
+    <w:lvl w:ilvl="0" w:tplc="E1AE790C">
+      <w:start w:val="1"/>
+      <w:numFmt w:val="bullet"/>
+      <w:lvlText w:val=""/>
+      <w:lvlJc w:val="left"/>
+      <w:pPr>
+        <w:ind w:left="1440" w:hanging="360"/>
+      </w:pPr>
+      <w:rPr>
+        <w:rFonts w:ascii="Symbol" w:hAnsi="Symbol" w:hint="default"/>
+        <w:sz w:val="28"/>
+      </w:rPr>
+    </w:lvl>
+    <w:lvl w:ilvl="1" w:tplc="04190003" w:tentative="1">
+      <w:start w:val="1"/>
+      <w:numFmt w:val="bullet"/>
+      <w:lvlText w:val="o"/>
+      <w:lvlJc w:val="left"/>
+      <w:pPr>
+        <w:ind w:left="2160" w:hanging="360"/>
+      </w:pPr>
+      <w:rPr>
+        <w:rFonts w:ascii="Courier New" w:hAnsi="Courier New" w:cs="Courier New" w:hint="default"/>
+      </w:rPr>
+    </w:lvl>
+    <w:lvl w:ilvl="2" w:tplc="04190005" w:tentative="1">
+      <w:start w:val="1"/>
+      <w:numFmt w:val="bullet"/>
+      <w:lvlText w:val=""/>
+      <w:lvlJc w:val="left"/>
+      <w:pPr>
+        <w:ind w:left="2880" w:hanging="360"/>
+      </w:pPr>
+      <w:rPr>
+        <w:rFonts w:ascii="Wingdings" w:hAnsi="Wingdings" w:hint="default"/>
+      </w:rPr>
+    </w:lvl>
+    <w:lvl w:ilvl="3" w:tplc="04190001" w:tentative="1">
+      <w:start w:val="1"/>
+      <w:numFmt w:val="bullet"/>
+      <w:lvlText w:val=""/>
+      <w:lvlJc w:val="left"/>
+      <w:pPr>
+        <w:ind w:left="3600" w:hanging="360"/>
+      </w:pPr>
+      <w:rPr>
+        <w:rFonts w:ascii="Symbol" w:hAnsi="Symbol" w:hint="default"/>
+      </w:rPr>
+    </w:lvl>
+    <w:lvl w:ilvl="4" w:tplc="04190003" w:tentative="1">
+      <w:start w:val="1"/>
+      <w:numFmt w:val="bullet"/>
+      <w:lvlText w:val="o"/>
+      <w:lvlJc w:val="left"/>
+      <w:pPr>
+        <w:ind w:left="4320" w:hanging="360"/>
+      </w:pPr>
+      <w:rPr>
+        <w:rFonts w:ascii="Courier New" w:hAnsi="Courier New" w:cs="Courier New" w:hint="default"/>
+      </w:rPr>
+    </w:lvl>
+    <w:lvl w:ilvl="5" w:tplc="04190005" w:tentative="1">
+      <w:start w:val="1"/>
+      <w:numFmt w:val="bullet"/>
+      <w:lvlText w:val=""/>
+      <w:lvlJc w:val="left"/>
+      <w:pPr>
+        <w:ind w:left="5040" w:hanging="360"/>
+      </w:pPr>
+      <w:rPr>
+        <w:rFonts w:ascii="Wingdings" w:hAnsi="Wingdings" w:hint="default"/>
+      </w:rPr>
+    </w:lvl>
+    <w:lvl w:ilvl="6" w:tplc="04190001" w:tentative="1">
+      <w:start w:val="1"/>
+      <w:numFmt w:val="bullet"/>
+      <w:lvlText w:val=""/>
+      <w:lvlJc w:val="left"/>
+      <w:pPr>
+        <w:ind w:left="5760" w:hanging="360"/>
+      </w:pPr>
+      <w:rPr>
+        <w:rFonts w:ascii="Symbol" w:hAnsi="Symbol" w:hint="default"/>
+      </w:rPr>
+    </w:lvl>
+    <w:lvl w:ilvl="7" w:tplc="04190003" w:tentative="1">
+      <w:start w:val="1"/>
+      <w:numFmt w:val="bullet"/>
+      <w:lvlText w:val="o"/>
+      <w:lvlJc w:val="left"/>
+      <w:pPr>
+        <w:ind w:left="6480" w:hanging="360"/>
+      </w:pPr>
+      <w:rPr>
+        <w:rFonts w:ascii="Courier New" w:hAnsi="Courier New" w:cs="Courier New" w:hint="default"/>
+      </w:rPr>
+    </w:lvl>
+    <w:lvl w:ilvl="8" w:tplc="04190005" w:tentative="1">
+      <w:start w:val="1"/>
+      <w:numFmt w:val="bullet"/>
+      <w:lvlText w:val=""/>
+      <w:lvlJc w:val="left"/>
+      <w:pPr>
+        <w:ind w:left="7200" w:hanging="360"/>
+      </w:pPr>
+      <w:rPr>
+        <w:rFonts w:ascii="Wingdings" w:hAnsi="Wingdings" w:hint="default"/>
+      </w:rPr>
+    </w:lvl>
+  </w:abstractNum>
+  <w:abstractNum w:abstractNumId="3">
     <w:nsid w:val="11F51CF0"/>
     <w:multiLevelType w:val="hybridMultilevel"/>
     <w:tmpl w:val="9618A578"/>
@@ -1713,7 +2247,7 @@
       </w:rPr>
     </w:lvl>
   </w:abstractNum>
-  <w:abstractNum w:abstractNumId="2">
+  <w:abstractNum w:abstractNumId="4">
     <w:nsid w:val="12545251"/>
     <w:multiLevelType w:val="hybridMultilevel"/>
     <w:tmpl w:val="474CAD18"/>
@@ -1827,7 +2361,121 @@
       </w:rPr>
     </w:lvl>
   </w:abstractNum>
-  <w:abstractNum w:abstractNumId="3">
+  <w:abstractNum w:abstractNumId="5">
+    <w:nsid w:val="1CDF53B9"/>
+    <w:multiLevelType w:val="hybridMultilevel"/>
+    <w:tmpl w:val="947AA5C4"/>
+    <w:lvl w:ilvl="0" w:tplc="E1AE790C">
+      <w:start w:val="1"/>
+      <w:numFmt w:val="bullet"/>
+      <w:lvlText w:val=""/>
+      <w:lvlJc w:val="left"/>
+      <w:pPr>
+        <w:ind w:left="1440" w:hanging="360"/>
+      </w:pPr>
+      <w:rPr>
+        <w:rFonts w:ascii="Symbol" w:hAnsi="Symbol" w:hint="default"/>
+        <w:sz w:val="28"/>
+      </w:rPr>
+    </w:lvl>
+    <w:lvl w:ilvl="1" w:tplc="04190003" w:tentative="1">
+      <w:start w:val="1"/>
+      <w:numFmt w:val="bullet"/>
+      <w:lvlText w:val="o"/>
+      <w:lvlJc w:val="left"/>
+      <w:pPr>
+        <w:ind w:left="2160" w:hanging="360"/>
+      </w:pPr>
+      <w:rPr>
+        <w:rFonts w:ascii="Courier New" w:hAnsi="Courier New" w:cs="Courier New" w:hint="default"/>
+      </w:rPr>
+    </w:lvl>
+    <w:lvl w:ilvl="2" w:tplc="04190005" w:tentative="1">
+      <w:start w:val="1"/>
+      <w:numFmt w:val="bullet"/>
+      <w:lvlText w:val=""/>
+      <w:lvlJc w:val="left"/>
+      <w:pPr>
+        <w:ind w:left="2880" w:hanging="360"/>
+      </w:pPr>
+      <w:rPr>
+        <w:rFonts w:ascii="Wingdings" w:hAnsi="Wingdings" w:hint="default"/>
+      </w:rPr>
+    </w:lvl>
+    <w:lvl w:ilvl="3" w:tplc="04190001" w:tentative="1">
+      <w:start w:val="1"/>
+      <w:numFmt w:val="bullet"/>
+      <w:lvlText w:val=""/>
+      <w:lvlJc w:val="left"/>
+      <w:pPr>
+        <w:ind w:left="3600" w:hanging="360"/>
+      </w:pPr>
+      <w:rPr>
+        <w:rFonts w:ascii="Symbol" w:hAnsi="Symbol" w:hint="default"/>
+      </w:rPr>
+    </w:lvl>
+    <w:lvl w:ilvl="4" w:tplc="04190003" w:tentative="1">
+      <w:start w:val="1"/>
+      <w:numFmt w:val="bullet"/>
+      <w:lvlText w:val="o"/>
+      <w:lvlJc w:val="left"/>
+      <w:pPr>
+        <w:ind w:left="4320" w:hanging="360"/>
+      </w:pPr>
+      <w:rPr>
+        <w:rFonts w:ascii="Courier New" w:hAnsi="Courier New" w:cs="Courier New" w:hint="default"/>
+      </w:rPr>
+    </w:lvl>
+    <w:lvl w:ilvl="5" w:tplc="04190005" w:tentative="1">
+      <w:start w:val="1"/>
+      <w:numFmt w:val="bullet"/>
+      <w:lvlText w:val=""/>
+      <w:lvlJc w:val="left"/>
+      <w:pPr>
+        <w:ind w:left="5040" w:hanging="360"/>
+      </w:pPr>
+      <w:rPr>
+        <w:rFonts w:ascii="Wingdings" w:hAnsi="Wingdings" w:hint="default"/>
+      </w:rPr>
+    </w:lvl>
+    <w:lvl w:ilvl="6" w:tplc="04190001" w:tentative="1">
+      <w:start w:val="1"/>
+      <w:numFmt w:val="bullet"/>
+      <w:lvlText w:val=""/>
+      <w:lvlJc w:val="left"/>
+      <w:pPr>
+        <w:ind w:left="5760" w:hanging="360"/>
+      </w:pPr>
+      <w:rPr>
+        <w:rFonts w:ascii="Symbol" w:hAnsi="Symbol" w:hint="default"/>
+      </w:rPr>
+    </w:lvl>
+    <w:lvl w:ilvl="7" w:tplc="04190003" w:tentative="1">
+      <w:start w:val="1"/>
+      <w:numFmt w:val="bullet"/>
+      <w:lvlText w:val="o"/>
+      <w:lvlJc w:val="left"/>
+      <w:pPr>
+        <w:ind w:left="6480" w:hanging="360"/>
+      </w:pPr>
+      <w:rPr>
+        <w:rFonts w:ascii="Courier New" w:hAnsi="Courier New" w:cs="Courier New" w:hint="default"/>
+      </w:rPr>
+    </w:lvl>
+    <w:lvl w:ilvl="8" w:tplc="04190005" w:tentative="1">
+      <w:start w:val="1"/>
+      <w:numFmt w:val="bullet"/>
+      <w:lvlText w:val=""/>
+      <w:lvlJc w:val="left"/>
+      <w:pPr>
+        <w:ind w:left="7200" w:hanging="360"/>
+      </w:pPr>
+      <w:rPr>
+        <w:rFonts w:ascii="Wingdings" w:hAnsi="Wingdings" w:hint="default"/>
+      </w:rPr>
+    </w:lvl>
+  </w:abstractNum>
+  <w:abstractNum w:abstractNumId="6">
     <w:nsid w:val="26541924"/>
     <w:multiLevelType w:val="hybridMultilevel"/>
     <w:tmpl w:val="964427EC"/>
@@ -1941,7 +2589,7 @@
       </w:rPr>
     </w:lvl>
   </w:abstractNum>
-  <w:abstractNum w:abstractNumId="4">
+  <w:abstractNum w:abstractNumId="7">
     <w:nsid w:val="34295441"/>
     <w:multiLevelType w:val="multilevel"/>
     <w:tmpl w:val="FF6A3BB4"/>
@@ -2058,7 +2706,7 @@
       </w:rPr>
     </w:lvl>
   </w:abstractNum>
-  <w:abstractNum w:abstractNumId="5">
+  <w:abstractNum w:abstractNumId="8">
     <w:nsid w:val="3FC36637"/>
     <w:multiLevelType w:val="hybridMultilevel"/>
     <w:tmpl w:val="1056315C"/>
@@ -2172,7 +2820,7 @@
       </w:rPr>
     </w:lvl>
   </w:abstractNum>
-  <w:abstractNum w:abstractNumId="6">
+  <w:abstractNum w:abstractNumId="9">
     <w:nsid w:val="429F0C6F"/>
     <w:multiLevelType w:val="hybridMultilevel"/>
     <w:tmpl w:val="45FC3FEE"/>
@@ -2261,7 +2909,7 @@
       </w:pPr>
     </w:lvl>
   </w:abstractNum>
-  <w:abstractNum w:abstractNumId="7">
+  <w:abstractNum w:abstractNumId="10">
     <w:nsid w:val="4DC66C31"/>
     <w:multiLevelType w:val="hybridMultilevel"/>
     <w:tmpl w:val="DF3E0A8C"/>
@@ -2375,7 +3023,7 @@
       </w:rPr>
     </w:lvl>
   </w:abstractNum>
-  <w:abstractNum w:abstractNumId="8">
+  <w:abstractNum w:abstractNumId="11">
     <w:nsid w:val="52792284"/>
     <w:multiLevelType w:val="hybridMultilevel"/>
     <w:tmpl w:val="48CAC396"/>
@@ -2488,13 +3136,14 @@
       </w:rPr>
     </w:lvl>
   </w:abstractNum>
-  <w:abstractNum w:abstractNumId="9">
+  <w:abstractNum w:abstractNumId="12">
     <w:nsid w:val="549E76F1"/>
     <w:multiLevelType w:val="hybridMultilevel"/>
-    <w:tmpl w:val="6D0C00B8"/>
-    <w:lvl w:ilvl="0" w:tplc="E1AE790C">
-      <w:start w:val="1"/>
-      <w:numFmt w:val="bullet"/>
+    <w:tmpl w:val="33CC95B2"/>
+    <w:lvl w:ilvl="0" w:tplc="5EDA4B1E">
+      <w:start w:val="1"/>
+      <w:numFmt w:val="bullet"/>
+      <w:pStyle w:val="a"/>
       <w:lvlText w:val=""/>
       <w:lvlJc w:val="left"/>
       <w:pPr>
@@ -2602,14 +3251,13 @@
       </w:rPr>
     </w:lvl>
   </w:abstractNum>
-  <w:abstractNum w:abstractNumId="10">
+  <w:abstractNum w:abstractNumId="13">
     <w:nsid w:val="563744F8"/>
     <w:multiLevelType w:val="hybridMultilevel"/>
     <w:tmpl w:val="E3BAF8A2"/>
     <w:lvl w:ilvl="0" w:tplc="DFF66E6C">
       <w:start w:val="1"/>
       <w:numFmt w:val="bullet"/>
-      <w:pStyle w:val="a"/>
       <w:lvlText w:val=""/>
       <w:lvlJc w:val="left"/>
       <w:pPr>
@@ -2716,7 +3364,121 @@
       </w:rPr>
     </w:lvl>
   </w:abstractNum>
-  <w:abstractNum w:abstractNumId="11">
+  <w:abstractNum w:abstractNumId="14">
+    <w:nsid w:val="5F242C57"/>
+    <w:multiLevelType w:val="hybridMultilevel"/>
+    <w:tmpl w:val="83FAAC72"/>
+    <w:lvl w:ilvl="0" w:tplc="E1AE790C">
+      <w:start w:val="1"/>
+      <w:numFmt w:val="bullet"/>
+      <w:lvlText w:val=""/>
+      <w:lvlJc w:val="left"/>
+      <w:pPr>
+        <w:ind w:left="1440" w:hanging="360"/>
+      </w:pPr>
+      <w:rPr>
+        <w:rFonts w:ascii="Symbol" w:hAnsi="Symbol" w:hint="default"/>
+        <w:sz w:val="28"/>
+      </w:rPr>
+    </w:lvl>
+    <w:lvl w:ilvl="1" w:tplc="04190003" w:tentative="1">
+      <w:start w:val="1"/>
+      <w:numFmt w:val="bullet"/>
+      <w:lvlText w:val="o"/>
+      <w:lvlJc w:val="left"/>
+      <w:pPr>
+        <w:ind w:left="2160" w:hanging="360"/>
+      </w:pPr>
+      <w:rPr>
+        <w:rFonts w:ascii="Courier New" w:hAnsi="Courier New" w:cs="Courier New" w:hint="default"/>
+      </w:rPr>
+    </w:lvl>
+    <w:lvl w:ilvl="2" w:tplc="04190005" w:tentative="1">
+      <w:start w:val="1"/>
+      <w:numFmt w:val="bullet"/>
+      <w:lvlText w:val=""/>
+      <w:lvlJc w:val="left"/>
+      <w:pPr>
+        <w:ind w:left="2880" w:hanging="360"/>
+      </w:pPr>
+      <w:rPr>
+        <w:rFonts w:ascii="Wingdings" w:hAnsi="Wingdings" w:hint="default"/>
+      </w:rPr>
+    </w:lvl>
+    <w:lvl w:ilvl="3" w:tplc="04190001" w:tentative="1">
+      <w:start w:val="1"/>
+      <w:numFmt w:val="bullet"/>
+      <w:lvlText w:val=""/>
+      <w:lvlJc w:val="left"/>
+      <w:pPr>
+        <w:ind w:left="3600" w:hanging="360"/>
+      </w:pPr>
+      <w:rPr>
+        <w:rFonts w:ascii="Symbol" w:hAnsi="Symbol" w:hint="default"/>
+      </w:rPr>
+    </w:lvl>
+    <w:lvl w:ilvl="4" w:tplc="04190003" w:tentative="1">
+      <w:start w:val="1"/>
+      <w:numFmt w:val="bullet"/>
+      <w:lvlText w:val="o"/>
+      <w:lvlJc w:val="left"/>
+      <w:pPr>
+        <w:ind w:left="4320" w:hanging="360"/>
+      </w:pPr>
+      <w:rPr>
+        <w:rFonts w:ascii="Courier New" w:hAnsi="Courier New" w:cs="Courier New" w:hint="default"/>
+      </w:rPr>
+    </w:lvl>
+    <w:lvl w:ilvl="5" w:tplc="04190005" w:tentative="1">
+      <w:start w:val="1"/>
+      <w:numFmt w:val="bullet"/>
+      <w:lvlText w:val=""/>
+      <w:lvlJc w:val="left"/>
+      <w:pPr>
+        <w:ind w:left="5040" w:hanging="360"/>
+      </w:pPr>
+      <w:rPr>
+        <w:rFonts w:ascii="Wingdings" w:hAnsi="Wingdings" w:hint="default"/>
+      </w:rPr>
+    </w:lvl>
+    <w:lvl w:ilvl="6" w:tplc="04190001" w:tentative="1">
+      <w:start w:val="1"/>
+      <w:numFmt w:val="bullet"/>
+      <w:lvlText w:val=""/>
+      <w:lvlJc w:val="left"/>
+      <w:pPr>
+        <w:ind w:left="5760" w:hanging="360"/>
+      </w:pPr>
+      <w:rPr>
+        <w:rFonts w:ascii="Symbol" w:hAnsi="Symbol" w:hint="default"/>
+      </w:rPr>
+    </w:lvl>
+    <w:lvl w:ilvl="7" w:tplc="04190003" w:tentative="1">
+      <w:start w:val="1"/>
+      <w:numFmt w:val="bullet"/>
+      <w:lvlText w:val="o"/>
+      <w:lvlJc w:val="left"/>
+      <w:pPr>
+        <w:ind w:left="6480" w:hanging="360"/>
+      </w:pPr>
+      <w:rPr>
+        <w:rFonts w:ascii="Courier New" w:hAnsi="Courier New" w:cs="Courier New" w:hint="default"/>
+      </w:rPr>
+    </w:lvl>
+    <w:lvl w:ilvl="8" w:tplc="04190005" w:tentative="1">
+      <w:start w:val="1"/>
+      <w:numFmt w:val="bullet"/>
+      <w:lvlText w:val=""/>
+      <w:lvlJc w:val="left"/>
+      <w:pPr>
+        <w:ind w:left="7200" w:hanging="360"/>
+      </w:pPr>
+      <w:rPr>
+        <w:rFonts w:ascii="Wingdings" w:hAnsi="Wingdings" w:hint="default"/>
+      </w:rPr>
+    </w:lvl>
+  </w:abstractNum>
+  <w:abstractNum w:abstractNumId="15">
     <w:nsid w:val="645C5BA7"/>
     <w:multiLevelType w:val="hybridMultilevel"/>
     <w:tmpl w:val="9F1EC782"/>
@@ -2830,10 +3592,10 @@
       </w:rPr>
     </w:lvl>
   </w:abstractNum>
-  <w:abstractNum w:abstractNumId="12">
+  <w:abstractNum w:abstractNumId="16">
     <w:nsid w:val="69024A07"/>
     <w:multiLevelType w:val="hybridMultilevel"/>
-    <w:tmpl w:val="40E851C8"/>
+    <w:tmpl w:val="D52210B0"/>
     <w:lvl w:ilvl="0" w:tplc="6380AB08">
       <w:start w:val="1"/>
       <w:numFmt w:val="decimal"/>
@@ -2920,7 +3682,7 @@
       </w:pPr>
     </w:lvl>
   </w:abstractNum>
-  <w:abstractNum w:abstractNumId="13">
+  <w:abstractNum w:abstractNumId="17">
     <w:nsid w:val="6ED11D37"/>
     <w:multiLevelType w:val="hybridMultilevel"/>
     <w:tmpl w:val="18EC95E2"/>
@@ -3034,16 +3796,130 @@
       </w:rPr>
     </w:lvl>
   </w:abstractNum>
-  <w:abstractNum w:abstractNumId="14">
+  <w:abstractNum w:abstractNumId="18">
     <w:nsid w:val="70AD6785"/>
     <w:multiLevelType w:val="hybridMultilevel"/>
-    <w:tmpl w:val="2196FC14"/>
-    <w:lvl w:ilvl="0" w:tplc="4F4EBBA4">
+    <w:tmpl w:val="173E17FE"/>
+    <w:lvl w:ilvl="0" w:tplc="E1AE790C">
+      <w:start w:val="1"/>
+      <w:numFmt w:val="bullet"/>
+      <w:lvlText w:val=""/>
+      <w:lvlJc w:val="left"/>
+      <w:pPr>
+        <w:ind w:left="1440" w:hanging="360"/>
+      </w:pPr>
+      <w:rPr>
+        <w:rFonts w:ascii="Symbol" w:hAnsi="Symbol" w:hint="default"/>
+        <w:sz w:val="28"/>
+      </w:rPr>
+    </w:lvl>
+    <w:lvl w:ilvl="1" w:tplc="04190003" w:tentative="1">
+      <w:start w:val="1"/>
+      <w:numFmt w:val="bullet"/>
+      <w:lvlText w:val="o"/>
+      <w:lvlJc w:val="left"/>
+      <w:pPr>
+        <w:ind w:left="2160" w:hanging="360"/>
+      </w:pPr>
+      <w:rPr>
+        <w:rFonts w:ascii="Courier New" w:hAnsi="Courier New" w:cs="Courier New" w:hint="default"/>
+      </w:rPr>
+    </w:lvl>
+    <w:lvl w:ilvl="2" w:tplc="04190005" w:tentative="1">
+      <w:start w:val="1"/>
+      <w:numFmt w:val="bullet"/>
+      <w:lvlText w:val=""/>
+      <w:lvlJc w:val="left"/>
+      <w:pPr>
+        <w:ind w:left="2880" w:hanging="360"/>
+      </w:pPr>
+      <w:rPr>
+        <w:rFonts w:ascii="Wingdings" w:hAnsi="Wingdings" w:hint="default"/>
+      </w:rPr>
+    </w:lvl>
+    <w:lvl w:ilvl="3" w:tplc="04190001" w:tentative="1">
       <w:start w:val="1"/>
       <w:numFmt w:val="bullet"/>
       <w:lvlText w:val=""/>
       <w:lvlJc w:val="left"/>
       <w:pPr>
+        <w:ind w:left="3600" w:hanging="360"/>
+      </w:pPr>
+      <w:rPr>
+        <w:rFonts w:ascii="Symbol" w:hAnsi="Symbol" w:hint="default"/>
+      </w:rPr>
+    </w:lvl>
+    <w:lvl w:ilvl="4" w:tplc="04190003" w:tentative="1">
+      <w:start w:val="1"/>
+      <w:numFmt w:val="bullet"/>
+      <w:lvlText w:val="o"/>
+      <w:lvlJc w:val="left"/>
+      <w:pPr>
+        <w:ind w:left="4320" w:hanging="360"/>
+      </w:pPr>
+      <w:rPr>
+        <w:rFonts w:ascii="Courier New" w:hAnsi="Courier New" w:cs="Courier New" w:hint="default"/>
+      </w:rPr>
+    </w:lvl>
+    <w:lvl w:ilvl="5" w:tplc="04190005" w:tentative="1">
+      <w:start w:val="1"/>
+      <w:numFmt w:val="bullet"/>
+      <w:lvlText w:val=""/>
+      <w:lvlJc w:val="left"/>
+      <w:pPr>
+        <w:ind w:left="5040" w:hanging="360"/>
+      </w:pPr>
+      <w:rPr>
+        <w:rFonts w:ascii="Wingdings" w:hAnsi="Wingdings" w:hint="default"/>
+      </w:rPr>
+    </w:lvl>
+    <w:lvl w:ilvl="6" w:tplc="04190001" w:tentative="1">
+      <w:start w:val="1"/>
+      <w:numFmt w:val="bullet"/>
+      <w:lvlText w:val=""/>
+      <w:lvlJc w:val="left"/>
+      <w:pPr>
+        <w:ind w:left="5760" w:hanging="360"/>
+      </w:pPr>
+      <w:rPr>
+        <w:rFonts w:ascii="Symbol" w:hAnsi="Symbol" w:hint="default"/>
+      </w:rPr>
+    </w:lvl>
+    <w:lvl w:ilvl="7" w:tplc="04190003" w:tentative="1">
+      <w:start w:val="1"/>
+      <w:numFmt w:val="bullet"/>
+      <w:lvlText w:val="o"/>
+      <w:lvlJc w:val="left"/>
+      <w:pPr>
+        <w:ind w:left="6480" w:hanging="360"/>
+      </w:pPr>
+      <w:rPr>
+        <w:rFonts w:ascii="Courier New" w:hAnsi="Courier New" w:cs="Courier New" w:hint="default"/>
+      </w:rPr>
+    </w:lvl>
+    <w:lvl w:ilvl="8" w:tplc="04190005" w:tentative="1">
+      <w:start w:val="1"/>
+      <w:numFmt w:val="bullet"/>
+      <w:lvlText w:val=""/>
+      <w:lvlJc w:val="left"/>
+      <w:pPr>
+        <w:ind w:left="7200" w:hanging="360"/>
+      </w:pPr>
+      <w:rPr>
+        <w:rFonts w:ascii="Wingdings" w:hAnsi="Wingdings" w:hint="default"/>
+      </w:rPr>
+    </w:lvl>
+  </w:abstractNum>
+  <w:abstractNum w:abstractNumId="19">
+    <w:nsid w:val="77AE1CA3"/>
+    <w:multiLevelType w:val="hybridMultilevel"/>
+    <w:tmpl w:val="039CB0B4"/>
+    <w:lvl w:ilvl="0" w:tplc="E1AE790C">
+      <w:start w:val="1"/>
+      <w:numFmt w:val="bullet"/>
+      <w:lvlText w:val=""/>
+      <w:lvlJc w:val="left"/>
+      <w:pPr>
         <w:ind w:left="1440" w:hanging="360"/>
       </w:pPr>
       <w:rPr>
@@ -3148,7 +4024,7 @@
       </w:rPr>
     </w:lvl>
   </w:abstractNum>
-  <w:abstractNum w:abstractNumId="15">
+  <w:abstractNum w:abstractNumId="20">
     <w:nsid w:val="7A6838E9"/>
     <w:multiLevelType w:val="hybridMultilevel"/>
     <w:tmpl w:val="0DD62D4A"/>
@@ -3262,52 +4138,67 @@
     </w:lvl>
   </w:abstractNum>
   <w:num w:numId="1">
+    <w:abstractNumId w:val="9"/>
+  </w:num>
+  <w:num w:numId="2">
+    <w:abstractNumId w:val="16"/>
+  </w:num>
+  <w:num w:numId="3">
+    <w:abstractNumId w:val="18"/>
+  </w:num>
+  <w:num w:numId="4">
+    <w:abstractNumId w:val="8"/>
+  </w:num>
+  <w:num w:numId="5">
+    <w:abstractNumId w:val="17"/>
+  </w:num>
+  <w:num w:numId="6">
+    <w:abstractNumId w:val="4"/>
+  </w:num>
+  <w:num w:numId="7">
+    <w:abstractNumId w:val="15"/>
+  </w:num>
+  <w:num w:numId="8">
+    <w:abstractNumId w:val="10"/>
+  </w:num>
+  <w:num w:numId="9">
+    <w:abstractNumId w:val="20"/>
+  </w:num>
+  <w:num w:numId="10">
+    <w:abstractNumId w:val="12"/>
+  </w:num>
+  <w:num w:numId="11">
+    <w:abstractNumId w:val="3"/>
+  </w:num>
+  <w:num w:numId="12">
+    <w:abstractNumId w:val="1"/>
+  </w:num>
+  <w:num w:numId="13">
     <w:abstractNumId w:val="6"/>
   </w:num>
-  <w:num w:numId="2">
-    <w:abstractNumId w:val="12"/>
+  <w:num w:numId="14">
+    <w:abstractNumId w:val="7"/>
   </w:num>
-  <w:num w:numId="3">
+  <w:num w:numId="15">
+    <w:abstractNumId w:val="13"/>
+  </w:num>
+  <w:num w:numId="16">
+    <w:abstractNumId w:val="11"/>
+  </w:num>
+  <w:num w:numId="17">
+    <w:abstractNumId w:val="0"/>
+  </w:num>
+  <w:num w:numId="18">
+    <w:abstractNumId w:val="5"/>
+  </w:num>
+  <w:num w:numId="19">
+    <w:abstractNumId w:val="2"/>
+  </w:num>
+  <w:num w:numId="20">
     <w:abstractNumId w:val="14"/>
   </w:num>
-  <w:num w:numId="4">
-    <w:abstractNumId w:val="5"/>
-  </w:num>
-  <w:num w:numId="5">
-    <w:abstractNumId w:val="13"/>
-  </w:num>
-  <w:num w:numId="6">
-    <w:abstractNumId w:val="2"/>
-  </w:num>
-  <w:num w:numId="7">
-    <w:abstractNumId w:val="11"/>
-  </w:num>
-  <w:num w:numId="8">
-    <w:abstractNumId w:val="7"/>
-  </w:num>
-  <w:num w:numId="9">
-    <w:abstractNumId w:val="15"/>
-  </w:num>
-  <w:num w:numId="10">
-    <w:abstractNumId w:val="9"/>
-  </w:num>
-  <w:num w:numId="11">
-    <w:abstractNumId w:val="1"/>
-  </w:num>
-  <w:num w:numId="12">
-    <w:abstractNumId w:val="0"/>
-  </w:num>
-  <w:num w:numId="13">
-    <w:abstractNumId w:val="3"/>
-  </w:num>
-  <w:num w:numId="14">
-    <w:abstractNumId w:val="4"/>
-  </w:num>
-  <w:num w:numId="15">
-    <w:abstractNumId w:val="10"/>
-  </w:num>
-  <w:num w:numId="16">
-    <w:abstractNumId w:val="8"/>
+  <w:num w:numId="21">
+    <w:abstractNumId w:val="19"/>
   </w:num>
 </w:numbering>
 </file>
@@ -3776,13 +4667,12 @@
     <w:basedOn w:val="a0"/>
     <w:autoRedefine/>
     <w:qFormat/>
-    <w:rsid w:val="009474D7"/>
+    <w:rsid w:val="007E71C6"/>
     <w:pPr>
       <w:numPr>
-        <w:numId w:val="15"/>
+        <w:numId w:val="10"/>
       </w:numPr>
       <w:spacing w:before="240" w:after="240" w:line="360" w:lineRule="auto"/>
-      <w:ind w:left="1134" w:hanging="425"/>
       <w:jc w:val="both"/>
     </w:pPr>
     <w:rPr>

</xml_diff>